<commit_message>
reorganização da pasta Prática + Rev links
</commit_message>
<xml_diff>
--- a/Teoria/HTML/Conceitos Básicos - Texto, semântica e links/2 - Estrutura do Documento HTML.docx
+++ b/Teoria/HTML/Conceitos Básicos - Texto, semântica e links/2 - Estrutura do Documento HTML.docx
@@ -108,7 +108,21 @@
           <w:b/>
           <w:bCs/>
         </w:rPr>
-        <w:t xml:space="preserve">Barra Lateral(side bar): </w:t>
+        <w:t xml:space="preserve">Barra </w:t>
+      </w:r>
+      <w:r>
+        <w:rPr>
+          <w:b/>
+          <w:bCs/>
+        </w:rPr>
+        <w:t>Lateral (</w:t>
+      </w:r>
+      <w:r>
+        <w:rPr>
+          <w:b/>
+          <w:bCs/>
+        </w:rPr>
+        <w:t xml:space="preserve">side bar): </w:t>
       </w:r>
       <w:r>
         <w:t>uma área de links que tem a ver com o conteúdo principal</w:t>
@@ -199,11 +213,27 @@
           <w:b/>
           <w:bCs/>
         </w:rPr>
-        <w:t xml:space="preserve">Rodapé(footer): </w:t>
+        <w:t>Rodapé</w:t>
+      </w:r>
+      <w:r>
+        <w:rPr>
+          <w:b/>
+          <w:bCs/>
+        </w:rPr>
+        <w:t xml:space="preserve"> </w:t>
+      </w:r>
+      <w:r>
+        <w:rPr>
+          <w:b/>
+          <w:bCs/>
+        </w:rPr>
+        <w:t xml:space="preserve">(footer): </w:t>
       </w:r>
       <w:r>
         <w:t>área na parte inferior do site onde fica os avisos de direitos autorias e informações de contato.</w:t>
       </w:r>
+      <w:bookmarkStart w:id="0" w:name="_GoBack"/>
+      <w:bookmarkEnd w:id="0"/>
     </w:p>
     <w:p>
       <w:pPr>
@@ -988,14 +1018,28 @@
           <w:b/>
           <w:bCs/>
         </w:rPr>
-        <w:t>em linha</w:t>
-      </w:r>
-      <w:r>
-        <w:rPr>
-          <w:b/>
-          <w:bCs/>
-        </w:rPr>
-        <w:t>(box in line)</w:t>
+        <w:t xml:space="preserve">em </w:t>
+      </w:r>
+      <w:r>
+        <w:rPr>
+          <w:b/>
+          <w:bCs/>
+        </w:rPr>
+        <w:t>linha</w:t>
+      </w:r>
+      <w:r>
+        <w:rPr>
+          <w:b/>
+          <w:bCs/>
+        </w:rPr>
+        <w:t xml:space="preserve"> (</w:t>
+      </w:r>
+      <w:r>
+        <w:rPr>
+          <w:b/>
+          <w:bCs/>
+        </w:rPr>
+        <w:t>box in line)</w:t>
       </w:r>
       <w:r>
         <w:t xml:space="preserve">, quando queremos modificar uma frase, </w:t>
@@ -1046,18 +1090,75 @@
     </w:p>
     <w:p>
       <w:pPr>
-        <w:jc w:val="both"/>
-      </w:pPr>
-      <w:r>
+        <w:rPr>
+          <w:i/>
+          <w:iCs/>
+        </w:rPr>
+      </w:pPr>
+      <w:r>
+        <w:rPr>
+          <w:i/>
+          <w:iCs/>
+        </w:rPr>
         <w:t>p&gt;O rei voltou bêbado para o quarto às 01:00, a cerveja não fez nada para ajudá-lo</w:t>
       </w:r>
     </w:p>
     <w:p>
       <w:pPr>
-        <w:jc w:val="both"/>
-      </w:pPr>
-      <w:r>
-        <w:t>enquanto ele cambaleando pela porta &lt;span class="editor-note"&gt;[Nota do editor: Neste ponto da peça, as luzes devem estar baixas]&lt;/span&gt;.&lt;/p&gt;</w:t>
+        <w:rPr>
+          <w:i/>
+          <w:iCs/>
+        </w:rPr>
+      </w:pPr>
+      <w:r>
+        <w:rPr>
+          <w:i/>
+          <w:iCs/>
+        </w:rPr>
+        <w:t xml:space="preserve">enquanto ele cambaleando pela porta </w:t>
+      </w:r>
+      <w:r>
+        <w:rPr>
+          <w:b/>
+          <w:bCs/>
+          <w:i/>
+          <w:iCs/>
+        </w:rPr>
+        <w:t>&lt;span class="editor-note"</w:t>
+      </w:r>
+      <w:proofErr w:type="gramStart"/>
+      <w:r>
+        <w:rPr>
+          <w:b/>
+          <w:bCs/>
+          <w:i/>
+          <w:iCs/>
+        </w:rPr>
+        <w:t>&gt;[</w:t>
+      </w:r>
+      <w:proofErr w:type="gramEnd"/>
+      <w:r>
+        <w:rPr>
+          <w:i/>
+          <w:iCs/>
+        </w:rPr>
+        <w:t>Nota do editor: Neste ponto da peça, as luzes devem estar baixas</w:t>
+      </w:r>
+      <w:r>
+        <w:rPr>
+          <w:b/>
+          <w:bCs/>
+          <w:i/>
+          <w:iCs/>
+        </w:rPr>
+        <w:t>]&lt;/span&gt;.</w:t>
+      </w:r>
+      <w:r>
+        <w:rPr>
+          <w:i/>
+          <w:iCs/>
+        </w:rPr>
+        <w:t>&lt;/p&gt;</w:t>
       </w:r>
     </w:p>
     <w:p>
@@ -1124,7 +1225,21 @@
           <w:b/>
           <w:bCs/>
         </w:rPr>
-        <w:t xml:space="preserve"> Row(tag </w:t>
+        <w:t xml:space="preserve"> </w:t>
+      </w:r>
+      <w:r>
+        <w:rPr>
+          <w:b/>
+          <w:bCs/>
+        </w:rPr>
+        <w:t>Row (</w:t>
+      </w:r>
+      <w:r>
+        <w:rPr>
+          <w:b/>
+          <w:bCs/>
+        </w:rPr>
+        <w:t xml:space="preserve">tag </w:t>
       </w:r>
       <w:r>
         <w:rPr>
@@ -1337,7 +1452,15 @@
         <w:jc w:val="both"/>
       </w:pPr>
       <w:r>
-        <w:t>&lt;p&gt;Ron foi apoiado em um canto pelas feras inferiores saqueadores. Assustado, mas determinado a proteger seus amigos, ele levantou a varinha e se preparou para a batalha, esperando que seu pedido de socorro tivesse passado.&lt;/p&gt;</w:t>
+        <w:t xml:space="preserve">&lt;p&gt;Ron foi apoiado em um canto pelas feras inferiores saqueadores. Assustado, mas determinado a proteger seus amigos, ele levantou a varinha e se preparou para a batalha, esperando que seu pedido de socorro tivesse </w:t>
+      </w:r>
+      <w:proofErr w:type="gramStart"/>
+      <w:r>
+        <w:t>passado.&lt;</w:t>
+      </w:r>
+      <w:proofErr w:type="gramEnd"/>
+      <w:r>
+        <w:t>/p&gt;</w:t>
       </w:r>
     </w:p>
     <w:p>
@@ -1354,7 +1477,15 @@
         <w:jc w:val="both"/>
       </w:pPr>
       <w:r>
-        <w:t>&lt;p&gt;Enquanto isso, Harry estava sentado em casa, olhando para sua declaração de realeza e ponderando quando a próxima série sairia, quando uma carta de socorro encantada voou pela janela e aterrissou em seu colo. Ele leu-o nebuloso e suspirou; "é melhor voltar ao trabalho então", ele pensou.&lt;/p&gt;</w:t>
+        <w:t xml:space="preserve">&lt;p&gt;Enquanto isso, Harry estava sentado em casa, olhando para sua declaração de realeza e ponderando quando a próxima série sairia, quando uma carta de socorro encantada voou pela janela e aterrissou em seu colo. Ele leu-o nebuloso e suspirou; "é melhor voltar ao trabalho então", ele </w:t>
+      </w:r>
+      <w:proofErr w:type="gramStart"/>
+      <w:r>
+        <w:t>pensou.&lt;</w:t>
+      </w:r>
+      <w:proofErr w:type="gramEnd"/>
+      <w:r>
+        <w:t>/p&gt;</w:t>
       </w:r>
     </w:p>
     <w:p>

</xml_diff>